<commit_message>
Adding remaining training content
</commit_message>
<xml_diff>
--- a/Day 3/Exercise.docx
+++ b/Day 3/Exercise.docx
@@ -7,15 +7,17 @@
         <w:shd w:val="clear" w:color="auto" w:fill="FFFFFF"/>
         <w:spacing w:after="0" w:line="240" w:lineRule="auto"/>
         <w:rPr>
-          <w:rFonts w:ascii="Arial" w:hAnsi="Arial" w:cs="Arial"/>
-          <w:color w:val="222222"/>
+          <w:rFonts w:cstheme="minorHAnsi"/>
+          <w:color w:val="222222"/>
+          <w:sz w:val="24"/>
           <w:shd w:val="clear" w:color="auto" w:fill="FFFFFF"/>
         </w:rPr>
       </w:pPr>
       <w:r>
         <w:rPr>
-          <w:rFonts w:ascii="Arial" w:hAnsi="Arial" w:cs="Arial"/>
-          <w:color w:val="222222"/>
+          <w:rFonts w:cstheme="minorHAnsi"/>
+          <w:color w:val="222222"/>
+          <w:sz w:val="24"/>
           <w:shd w:val="clear" w:color="auto" w:fill="FFFFFF"/>
         </w:rPr>
         <w:t>For </w:t>
@@ -23,10 +25,11 @@
       <w:proofErr w:type="spellStart"/>
       <w:r>
         <w:rPr>
-          <w:rFonts w:ascii="Arial" w:hAnsi="Arial" w:cs="Arial"/>
+          <w:rFonts w:cstheme="minorHAnsi"/>
           <w:b/>
           <w:bCs/>
           <w:color w:val="222222"/>
+          <w:sz w:val="24"/>
           <w:shd w:val="clear" w:color="auto" w:fill="FFFFFF"/>
         </w:rPr>
         <w:t>adult_income</w:t>
@@ -34,72 +37,54 @@
       <w:proofErr w:type="spellEnd"/>
       <w:r>
         <w:rPr>
-          <w:rFonts w:ascii="Arial" w:hAnsi="Arial" w:cs="Arial"/>
-          <w:color w:val="222222"/>
+          <w:rFonts w:cstheme="minorHAnsi"/>
+          <w:color w:val="222222"/>
+          <w:sz w:val="24"/>
           <w:shd w:val="clear" w:color="auto" w:fill="FFFFFF"/>
         </w:rPr>
-        <w:t> data set</w:t>
-      </w:r>
-      <w:r>
-        <w:rPr>
-          <w:rFonts w:ascii="Arial" w:hAnsi="Arial" w:cs="Arial"/>
-          <w:color w:val="222222"/>
-          <w:shd w:val="clear" w:color="auto" w:fill="FFFFFF"/>
-        </w:rPr>
-        <w:t>:</w:t>
-      </w:r>
-    </w:p>
-    <w:p>
-      <w:pPr>
-        <w:shd w:val="clear" w:color="auto" w:fill="FFFFFF"/>
-        <w:spacing w:after="0" w:line="240" w:lineRule="auto"/>
-        <w:rPr>
-          <w:rFonts w:ascii="Arial" w:eastAsia="Times New Roman" w:hAnsi="Arial" w:cs="Arial"/>
-          <w:color w:val="222222"/>
-          <w:sz w:val="24"/>
-          <w:szCs w:val="24"/>
-          <w:lang w:eastAsia="en-IN"/>
-        </w:rPr>
-      </w:pPr>
-    </w:p>
-    <w:p>
-      <w:pPr>
-        <w:shd w:val="clear" w:color="auto" w:fill="FFFFFF"/>
-        <w:spacing w:after="0" w:line="240" w:lineRule="auto"/>
-        <w:rPr>
-          <w:rFonts w:ascii="Arial" w:eastAsia="Times New Roman" w:hAnsi="Arial" w:cs="Arial"/>
-          <w:color w:val="222222"/>
-          <w:sz w:val="24"/>
-          <w:szCs w:val="24"/>
-          <w:lang w:eastAsia="en-IN"/>
-        </w:rPr>
-      </w:pPr>
-      <w:r>
-        <w:rPr>
-          <w:rFonts w:ascii="Arial" w:eastAsia="Times New Roman" w:hAnsi="Arial" w:cs="Arial"/>
-          <w:color w:val="222222"/>
-          <w:sz w:val="24"/>
-          <w:szCs w:val="24"/>
-          <w:lang w:eastAsia="en-IN"/>
-        </w:rPr>
-        <w:t xml:space="preserve">1. </w:t>
-      </w:r>
-      <w:r>
-        <w:rPr>
-          <w:rFonts w:ascii="Arial" w:eastAsia="Times New Roman" w:hAnsi="Arial" w:cs="Arial"/>
-          <w:color w:val="222222"/>
-          <w:sz w:val="24"/>
-          <w:szCs w:val="24"/>
-          <w:lang w:eastAsia="en-IN"/>
-        </w:rPr>
-        <w:t>Filter the entries with even "educational-</w:t>
+        <w:t> data set:</w:t>
+      </w:r>
+      <w:bookmarkStart w:id="0" w:name="_GoBack"/>
+      <w:bookmarkEnd w:id="0"/>
+    </w:p>
+    <w:p>
+      <w:pPr>
+        <w:shd w:val="clear" w:color="auto" w:fill="FFFFFF"/>
+        <w:spacing w:after="0" w:line="240" w:lineRule="auto"/>
+        <w:rPr>
+          <w:rFonts w:eastAsia="Times New Roman" w:cstheme="minorHAnsi"/>
+          <w:color w:val="222222"/>
+          <w:sz w:val="24"/>
+          <w:szCs w:val="24"/>
+          <w:lang w:eastAsia="en-IN"/>
+        </w:rPr>
+      </w:pPr>
+    </w:p>
+    <w:p>
+      <w:pPr>
+        <w:shd w:val="clear" w:color="auto" w:fill="FFFFFF"/>
+        <w:spacing w:after="0" w:line="240" w:lineRule="auto"/>
+        <w:rPr>
+          <w:rFonts w:eastAsia="Times New Roman" w:cstheme="minorHAnsi"/>
+          <w:color w:val="222222"/>
+          <w:szCs w:val="24"/>
+          <w:lang w:eastAsia="en-IN"/>
+        </w:rPr>
+      </w:pPr>
+      <w:r>
+        <w:rPr>
+          <w:rFonts w:eastAsia="Times New Roman" w:cstheme="minorHAnsi"/>
+          <w:color w:val="222222"/>
+          <w:szCs w:val="24"/>
+          <w:lang w:eastAsia="en-IN"/>
+        </w:rPr>
+        <w:t>1. Filter the entries with even "educational-</w:t>
       </w:r>
       <w:proofErr w:type="spellStart"/>
       <w:r>
         <w:rPr>
-          <w:rFonts w:ascii="Arial" w:eastAsia="Times New Roman" w:hAnsi="Arial" w:cs="Arial"/>
-          <w:color w:val="222222"/>
-          <w:sz w:val="24"/>
+          <w:rFonts w:eastAsia="Times New Roman" w:cstheme="minorHAnsi"/>
+          <w:color w:val="222222"/>
           <w:szCs w:val="24"/>
           <w:lang w:eastAsia="en-IN"/>
         </w:rPr>
@@ -108,9 +93,8 @@
       <w:proofErr w:type="spellEnd"/>
       <w:r>
         <w:rPr>
-          <w:rFonts w:ascii="Arial" w:eastAsia="Times New Roman" w:hAnsi="Arial" w:cs="Arial"/>
-          <w:color w:val="222222"/>
-          <w:sz w:val="24"/>
+          <w:rFonts w:eastAsia="Times New Roman" w:cstheme="minorHAnsi"/>
+          <w:color w:val="222222"/>
           <w:szCs w:val="24"/>
           <w:lang w:eastAsia="en-IN"/>
         </w:rPr>
@@ -122,18 +106,16 @@
         <w:shd w:val="clear" w:color="auto" w:fill="FFFFFF"/>
         <w:spacing w:after="0" w:line="240" w:lineRule="auto"/>
         <w:rPr>
-          <w:rFonts w:ascii="Arial" w:eastAsia="Times New Roman" w:hAnsi="Arial" w:cs="Arial"/>
-          <w:color w:val="222222"/>
-          <w:sz w:val="24"/>
-          <w:szCs w:val="24"/>
-          <w:lang w:eastAsia="en-IN"/>
-        </w:rPr>
-      </w:pPr>
-      <w:r>
-        <w:rPr>
-          <w:rFonts w:ascii="Arial" w:eastAsia="Times New Roman" w:hAnsi="Arial" w:cs="Arial"/>
-          <w:color w:val="222222"/>
-          <w:sz w:val="24"/>
+          <w:rFonts w:eastAsia="Times New Roman" w:cstheme="minorHAnsi"/>
+          <w:color w:val="222222"/>
+          <w:szCs w:val="24"/>
+          <w:lang w:eastAsia="en-IN"/>
+        </w:rPr>
+      </w:pPr>
+      <w:r>
+        <w:rPr>
+          <w:rFonts w:eastAsia="Times New Roman" w:cstheme="minorHAnsi"/>
+          <w:color w:val="222222"/>
           <w:szCs w:val="24"/>
           <w:lang w:eastAsia="en-IN"/>
         </w:rPr>
@@ -145,18 +127,16 @@
         <w:shd w:val="clear" w:color="auto" w:fill="FFFFFF"/>
         <w:spacing w:after="0" w:line="240" w:lineRule="auto"/>
         <w:rPr>
-          <w:rFonts w:ascii="Arial" w:eastAsia="Times New Roman" w:hAnsi="Arial" w:cs="Arial"/>
-          <w:color w:val="222222"/>
-          <w:sz w:val="24"/>
-          <w:szCs w:val="24"/>
-          <w:lang w:eastAsia="en-IN"/>
-        </w:rPr>
-      </w:pPr>
-      <w:r>
-        <w:rPr>
-          <w:rFonts w:ascii="Arial" w:eastAsia="Times New Roman" w:hAnsi="Arial" w:cs="Arial"/>
-          <w:color w:val="222222"/>
-          <w:sz w:val="24"/>
+          <w:rFonts w:eastAsia="Times New Roman" w:cstheme="minorHAnsi"/>
+          <w:color w:val="222222"/>
+          <w:szCs w:val="24"/>
+          <w:lang w:eastAsia="en-IN"/>
+        </w:rPr>
+      </w:pPr>
+      <w:r>
+        <w:rPr>
+          <w:rFonts w:eastAsia="Times New Roman" w:cstheme="minorHAnsi"/>
+          <w:color w:val="222222"/>
           <w:szCs w:val="24"/>
           <w:lang w:eastAsia="en-IN"/>
         </w:rPr>
@@ -168,18 +148,16 @@
         <w:shd w:val="clear" w:color="auto" w:fill="FFFFFF"/>
         <w:spacing w:after="0" w:line="240" w:lineRule="auto"/>
         <w:rPr>
-          <w:rFonts w:ascii="Arial" w:eastAsia="Times New Roman" w:hAnsi="Arial" w:cs="Arial"/>
-          <w:color w:val="222222"/>
-          <w:sz w:val="24"/>
-          <w:szCs w:val="24"/>
-          <w:lang w:eastAsia="en-IN"/>
-        </w:rPr>
-      </w:pPr>
-      <w:r>
-        <w:rPr>
-          <w:rFonts w:ascii="Arial" w:eastAsia="Times New Roman" w:hAnsi="Arial" w:cs="Arial"/>
-          <w:color w:val="222222"/>
-          <w:sz w:val="24"/>
+          <w:rFonts w:eastAsia="Times New Roman" w:cstheme="minorHAnsi"/>
+          <w:color w:val="222222"/>
+          <w:szCs w:val="24"/>
+          <w:lang w:eastAsia="en-IN"/>
+        </w:rPr>
+      </w:pPr>
+      <w:r>
+        <w:rPr>
+          <w:rFonts w:eastAsia="Times New Roman" w:cstheme="minorHAnsi"/>
+          <w:color w:val="222222"/>
           <w:szCs w:val="24"/>
           <w:lang w:eastAsia="en-IN"/>
         </w:rPr>
@@ -191,18 +169,16 @@
         <w:shd w:val="clear" w:color="auto" w:fill="FFFFFF"/>
         <w:spacing w:after="0" w:line="240" w:lineRule="auto"/>
         <w:rPr>
-          <w:rFonts w:ascii="Arial" w:eastAsia="Times New Roman" w:hAnsi="Arial" w:cs="Arial"/>
-          <w:color w:val="222222"/>
-          <w:sz w:val="24"/>
-          <w:szCs w:val="24"/>
-          <w:lang w:eastAsia="en-IN"/>
-        </w:rPr>
-      </w:pPr>
-      <w:r>
-        <w:rPr>
-          <w:rFonts w:ascii="Arial" w:eastAsia="Times New Roman" w:hAnsi="Arial" w:cs="Arial"/>
-          <w:color w:val="222222"/>
-          <w:sz w:val="24"/>
+          <w:rFonts w:eastAsia="Times New Roman" w:cstheme="minorHAnsi"/>
+          <w:color w:val="222222"/>
+          <w:szCs w:val="24"/>
+          <w:lang w:eastAsia="en-IN"/>
+        </w:rPr>
+      </w:pPr>
+      <w:r>
+        <w:rPr>
+          <w:rFonts w:eastAsia="Times New Roman" w:cstheme="minorHAnsi"/>
+          <w:color w:val="222222"/>
           <w:szCs w:val="24"/>
           <w:lang w:eastAsia="en-IN"/>
         </w:rPr>
@@ -214,18 +190,16 @@
         <w:shd w:val="clear" w:color="auto" w:fill="FFFFFF"/>
         <w:spacing w:after="0" w:line="240" w:lineRule="auto"/>
         <w:rPr>
-          <w:rFonts w:ascii="Arial" w:eastAsia="Times New Roman" w:hAnsi="Arial" w:cs="Arial"/>
-          <w:color w:val="222222"/>
-          <w:sz w:val="24"/>
-          <w:szCs w:val="24"/>
-          <w:lang w:eastAsia="en-IN"/>
-        </w:rPr>
-      </w:pPr>
-      <w:r>
-        <w:rPr>
-          <w:rFonts w:ascii="Arial" w:eastAsia="Times New Roman" w:hAnsi="Arial" w:cs="Arial"/>
-          <w:color w:val="222222"/>
-          <w:sz w:val="24"/>
+          <w:rFonts w:eastAsia="Times New Roman" w:cstheme="minorHAnsi"/>
+          <w:color w:val="222222"/>
+          <w:szCs w:val="24"/>
+          <w:lang w:eastAsia="en-IN"/>
+        </w:rPr>
+      </w:pPr>
+      <w:r>
+        <w:rPr>
+          <w:rFonts w:eastAsia="Times New Roman" w:cstheme="minorHAnsi"/>
+          <w:color w:val="222222"/>
           <w:szCs w:val="24"/>
           <w:lang w:eastAsia="en-IN"/>
         </w:rPr>
@@ -233,9 +207,8 @@
       </w:r>
       <w:r>
         <w:rPr>
-          <w:rFonts w:ascii="Arial" w:eastAsia="Times New Roman" w:hAnsi="Arial" w:cs="Arial"/>
-          <w:color w:val="222222"/>
-          <w:sz w:val="24"/>
+          <w:rFonts w:eastAsia="Times New Roman" w:cstheme="minorHAnsi"/>
+          <w:color w:val="222222"/>
           <w:szCs w:val="24"/>
           <w:lang w:eastAsia="en-IN"/>
         </w:rPr>
@@ -247,18 +220,16 @@
         <w:shd w:val="clear" w:color="auto" w:fill="FFFFFF"/>
         <w:spacing w:after="0" w:line="240" w:lineRule="auto"/>
         <w:rPr>
-          <w:rFonts w:ascii="Arial" w:eastAsia="Times New Roman" w:hAnsi="Arial" w:cs="Arial"/>
-          <w:color w:val="222222"/>
-          <w:sz w:val="24"/>
-          <w:szCs w:val="24"/>
-          <w:lang w:eastAsia="en-IN"/>
-        </w:rPr>
-      </w:pPr>
-      <w:r>
-        <w:rPr>
-          <w:rFonts w:ascii="Arial" w:eastAsia="Times New Roman" w:hAnsi="Arial" w:cs="Arial"/>
-          <w:color w:val="222222"/>
-          <w:sz w:val="24"/>
+          <w:rFonts w:eastAsia="Times New Roman" w:cstheme="minorHAnsi"/>
+          <w:color w:val="222222"/>
+          <w:szCs w:val="24"/>
+          <w:lang w:eastAsia="en-IN"/>
+        </w:rPr>
+      </w:pPr>
+      <w:r>
+        <w:rPr>
+          <w:rFonts w:eastAsia="Times New Roman" w:cstheme="minorHAnsi"/>
+          <w:color w:val="222222"/>
           <w:szCs w:val="24"/>
           <w:lang w:eastAsia="en-IN"/>
         </w:rPr>
@@ -266,9 +237,8 @@
       </w:r>
       <w:r>
         <w:rPr>
-          <w:rFonts w:ascii="Arial" w:eastAsia="Times New Roman" w:hAnsi="Arial" w:cs="Arial"/>
-          <w:color w:val="222222"/>
-          <w:sz w:val="24"/>
+          <w:rFonts w:eastAsia="Times New Roman" w:cstheme="minorHAnsi"/>
+          <w:color w:val="222222"/>
           <w:szCs w:val="24"/>
           <w:lang w:eastAsia="en-IN"/>
         </w:rPr>
@@ -280,29 +250,29 @@
         <w:shd w:val="clear" w:color="auto" w:fill="FFFFFF"/>
         <w:spacing w:after="0" w:line="240" w:lineRule="auto"/>
         <w:rPr>
-          <w:rFonts w:ascii="Arial" w:eastAsia="Times New Roman" w:hAnsi="Arial" w:cs="Arial"/>
-          <w:color w:val="222222"/>
-          <w:sz w:val="24"/>
-          <w:szCs w:val="24"/>
-          <w:lang w:eastAsia="en-IN"/>
-        </w:rPr>
-      </w:pPr>
-    </w:p>
-    <w:p>
-      <w:pPr>
-        <w:shd w:val="clear" w:color="auto" w:fill="FFFFFF"/>
-        <w:spacing w:after="0" w:line="240" w:lineRule="auto"/>
-        <w:rPr>
-          <w:rFonts w:ascii="Arial" w:eastAsia="Times New Roman" w:hAnsi="Arial" w:cs="Arial"/>
-          <w:color w:val="222222"/>
-          <w:sz w:val="24"/>
-          <w:szCs w:val="24"/>
-          <w:lang w:eastAsia="en-IN"/>
-        </w:rPr>
-      </w:pPr>
-      <w:r>
-        <w:rPr>
-          <w:rFonts w:ascii="Arial" w:eastAsia="Times New Roman" w:hAnsi="Arial" w:cs="Arial"/>
+          <w:rFonts w:eastAsia="Times New Roman" w:cstheme="minorHAnsi"/>
+          <w:color w:val="222222"/>
+          <w:sz w:val="24"/>
+          <w:szCs w:val="24"/>
+          <w:lang w:eastAsia="en-IN"/>
+        </w:rPr>
+      </w:pPr>
+    </w:p>
+    <w:p>
+      <w:pPr>
+        <w:shd w:val="clear" w:color="auto" w:fill="FFFFFF"/>
+        <w:spacing w:after="0" w:line="240" w:lineRule="auto"/>
+        <w:rPr>
+          <w:rFonts w:eastAsia="Times New Roman" w:cstheme="minorHAnsi"/>
+          <w:color w:val="222222"/>
+          <w:sz w:val="24"/>
+          <w:szCs w:val="24"/>
+          <w:lang w:eastAsia="en-IN"/>
+        </w:rPr>
+      </w:pPr>
+      <w:r>
+        <w:rPr>
+          <w:rFonts w:eastAsia="Times New Roman" w:cstheme="minorHAnsi"/>
           <w:color w:val="222222"/>
           <w:sz w:val="24"/>
           <w:szCs w:val="24"/>
@@ -313,7 +283,7 @@
       <w:proofErr w:type="spellStart"/>
       <w:r>
         <w:rPr>
-          <w:rFonts w:ascii="Arial" w:eastAsia="Times New Roman" w:hAnsi="Arial" w:cs="Arial"/>
+          <w:rFonts w:eastAsia="Times New Roman" w:cstheme="minorHAnsi"/>
           <w:b/>
           <w:bCs/>
           <w:color w:val="222222"/>
@@ -326,7 +296,7 @@
       <w:proofErr w:type="spellEnd"/>
       <w:r>
         <w:rPr>
-          <w:rFonts w:ascii="Arial" w:eastAsia="Times New Roman" w:hAnsi="Arial" w:cs="Arial"/>
+          <w:rFonts w:eastAsia="Times New Roman" w:cstheme="minorHAnsi"/>
           <w:color w:val="222222"/>
           <w:sz w:val="24"/>
           <w:szCs w:val="24"/>
@@ -337,7 +307,7 @@
       <w:proofErr w:type="spellStart"/>
       <w:r>
         <w:rPr>
-          <w:rFonts w:ascii="Arial" w:eastAsia="Times New Roman" w:hAnsi="Arial" w:cs="Arial"/>
+          <w:rFonts w:eastAsia="Times New Roman" w:cstheme="minorHAnsi"/>
           <w:b/>
           <w:bCs/>
           <w:color w:val="222222"/>
@@ -350,7 +320,7 @@
       <w:proofErr w:type="spellEnd"/>
       <w:r>
         <w:rPr>
-          <w:rFonts w:ascii="Arial" w:eastAsia="Times New Roman" w:hAnsi="Arial" w:cs="Arial"/>
+          <w:rFonts w:eastAsia="Times New Roman" w:cstheme="minorHAnsi"/>
           <w:color w:val="222222"/>
           <w:sz w:val="24"/>
           <w:szCs w:val="24"/>
@@ -360,7 +330,7 @@
       </w:r>
       <w:r>
         <w:rPr>
-          <w:rFonts w:ascii="Arial" w:eastAsia="Times New Roman" w:hAnsi="Arial" w:cs="Arial"/>
+          <w:rFonts w:eastAsia="Times New Roman" w:cstheme="minorHAnsi"/>
           <w:color w:val="222222"/>
           <w:sz w:val="24"/>
           <w:szCs w:val="24"/>
@@ -368,39 +338,35 @@
         </w:rPr>
         <w:t>:</w:t>
       </w:r>
-      <w:bookmarkStart w:id="0" w:name="_GoBack"/>
-      <w:bookmarkEnd w:id="0"/>
-    </w:p>
-    <w:p>
-      <w:pPr>
-        <w:shd w:val="clear" w:color="auto" w:fill="FFFFFF"/>
-        <w:spacing w:after="0" w:line="240" w:lineRule="auto"/>
-        <w:rPr>
-          <w:rFonts w:ascii="Arial" w:eastAsia="Times New Roman" w:hAnsi="Arial" w:cs="Arial"/>
-          <w:color w:val="222222"/>
-          <w:sz w:val="24"/>
-          <w:szCs w:val="24"/>
-          <w:lang w:eastAsia="en-IN"/>
-        </w:rPr>
-      </w:pPr>
-    </w:p>
-    <w:p>
-      <w:pPr>
-        <w:shd w:val="clear" w:color="auto" w:fill="FFFFFF"/>
-        <w:spacing w:after="0" w:line="240" w:lineRule="auto"/>
-        <w:rPr>
-          <w:rFonts w:ascii="Arial" w:eastAsia="Times New Roman" w:hAnsi="Arial" w:cs="Arial"/>
-          <w:color w:val="222222"/>
-          <w:sz w:val="24"/>
-          <w:szCs w:val="24"/>
-          <w:lang w:eastAsia="en-IN"/>
-        </w:rPr>
-      </w:pPr>
-      <w:r>
-        <w:rPr>
-          <w:rFonts w:ascii="Arial" w:eastAsia="Times New Roman" w:hAnsi="Arial" w:cs="Arial"/>
-          <w:color w:val="222222"/>
-          <w:sz w:val="24"/>
+    </w:p>
+    <w:p>
+      <w:pPr>
+        <w:shd w:val="clear" w:color="auto" w:fill="FFFFFF"/>
+        <w:spacing w:after="0" w:line="240" w:lineRule="auto"/>
+        <w:rPr>
+          <w:rFonts w:eastAsia="Times New Roman" w:cstheme="minorHAnsi"/>
+          <w:color w:val="222222"/>
+          <w:sz w:val="24"/>
+          <w:szCs w:val="24"/>
+          <w:lang w:eastAsia="en-IN"/>
+        </w:rPr>
+      </w:pPr>
+    </w:p>
+    <w:p>
+      <w:pPr>
+        <w:shd w:val="clear" w:color="auto" w:fill="FFFFFF"/>
+        <w:spacing w:after="0" w:line="240" w:lineRule="auto"/>
+        <w:rPr>
+          <w:rFonts w:eastAsia="Times New Roman" w:cstheme="minorHAnsi"/>
+          <w:color w:val="222222"/>
+          <w:szCs w:val="24"/>
+          <w:lang w:eastAsia="en-IN"/>
+        </w:rPr>
+      </w:pPr>
+      <w:r>
+        <w:rPr>
+          <w:rFonts w:eastAsia="Times New Roman" w:cstheme="minorHAnsi"/>
+          <w:color w:val="222222"/>
           <w:szCs w:val="24"/>
           <w:lang w:eastAsia="en-IN"/>
         </w:rPr>
@@ -412,18 +378,16 @@
         <w:shd w:val="clear" w:color="auto" w:fill="FFFFFF"/>
         <w:spacing w:after="0" w:line="240" w:lineRule="auto"/>
         <w:rPr>
-          <w:rFonts w:ascii="Arial" w:eastAsia="Times New Roman" w:hAnsi="Arial" w:cs="Arial"/>
-          <w:color w:val="222222"/>
-          <w:sz w:val="24"/>
-          <w:szCs w:val="24"/>
-          <w:lang w:eastAsia="en-IN"/>
-        </w:rPr>
-      </w:pPr>
-      <w:r>
-        <w:rPr>
-          <w:rFonts w:ascii="Arial" w:eastAsia="Times New Roman" w:hAnsi="Arial" w:cs="Arial"/>
-          <w:color w:val="222222"/>
-          <w:sz w:val="24"/>
+          <w:rFonts w:eastAsia="Times New Roman" w:cstheme="minorHAnsi"/>
+          <w:color w:val="222222"/>
+          <w:szCs w:val="24"/>
+          <w:lang w:eastAsia="en-IN"/>
+        </w:rPr>
+      </w:pPr>
+      <w:r>
+        <w:rPr>
+          <w:rFonts w:eastAsia="Times New Roman" w:cstheme="minorHAnsi"/>
+          <w:color w:val="222222"/>
           <w:szCs w:val="24"/>
           <w:lang w:eastAsia="en-IN"/>
         </w:rPr>
@@ -432,9 +396,8 @@
       <w:proofErr w:type="spellStart"/>
       <w:r>
         <w:rPr>
-          <w:rFonts w:ascii="Arial" w:eastAsia="Times New Roman" w:hAnsi="Arial" w:cs="Arial"/>
-          <w:color w:val="222222"/>
-          <w:sz w:val="24"/>
+          <w:rFonts w:eastAsia="Times New Roman" w:cstheme="minorHAnsi"/>
+          <w:color w:val="222222"/>
           <w:szCs w:val="24"/>
           <w:lang w:eastAsia="en-IN"/>
         </w:rPr>
@@ -443,9 +406,8 @@
       <w:proofErr w:type="spellEnd"/>
       <w:r>
         <w:rPr>
-          <w:rFonts w:ascii="Arial" w:eastAsia="Times New Roman" w:hAnsi="Arial" w:cs="Arial"/>
-          <w:color w:val="222222"/>
-          <w:sz w:val="24"/>
+          <w:rFonts w:eastAsia="Times New Roman" w:cstheme="minorHAnsi"/>
+          <w:color w:val="222222"/>
           <w:szCs w:val="24"/>
           <w:lang w:eastAsia="en-IN"/>
         </w:rPr>
@@ -457,18 +419,16 @@
         <w:shd w:val="clear" w:color="auto" w:fill="FFFFFF"/>
         <w:spacing w:after="0" w:line="240" w:lineRule="auto"/>
         <w:rPr>
-          <w:rFonts w:ascii="Arial" w:eastAsia="Times New Roman" w:hAnsi="Arial" w:cs="Arial"/>
-          <w:color w:val="222222"/>
-          <w:sz w:val="24"/>
-          <w:szCs w:val="24"/>
-          <w:lang w:eastAsia="en-IN"/>
-        </w:rPr>
-      </w:pPr>
-      <w:r>
-        <w:rPr>
-          <w:rFonts w:ascii="Arial" w:eastAsia="Times New Roman" w:hAnsi="Arial" w:cs="Arial"/>
-          <w:color w:val="222222"/>
-          <w:sz w:val="24"/>
+          <w:rFonts w:eastAsia="Times New Roman" w:cstheme="minorHAnsi"/>
+          <w:color w:val="222222"/>
+          <w:szCs w:val="24"/>
+          <w:lang w:eastAsia="en-IN"/>
+        </w:rPr>
+      </w:pPr>
+      <w:r>
+        <w:rPr>
+          <w:rFonts w:eastAsia="Times New Roman" w:cstheme="minorHAnsi"/>
+          <w:color w:val="222222"/>
           <w:szCs w:val="24"/>
           <w:lang w:eastAsia="en-IN"/>
         </w:rPr>
@@ -477,9 +437,8 @@
       <w:proofErr w:type="spellStart"/>
       <w:r>
         <w:rPr>
-          <w:rFonts w:ascii="Arial" w:eastAsia="Times New Roman" w:hAnsi="Arial" w:cs="Arial"/>
-          <w:color w:val="222222"/>
-          <w:sz w:val="24"/>
+          <w:rFonts w:eastAsia="Times New Roman" w:cstheme="minorHAnsi"/>
+          <w:color w:val="222222"/>
           <w:szCs w:val="24"/>
           <w:lang w:eastAsia="en-IN"/>
         </w:rPr>
@@ -488,9 +447,8 @@
       <w:proofErr w:type="spellEnd"/>
       <w:r>
         <w:rPr>
-          <w:rFonts w:ascii="Arial" w:eastAsia="Times New Roman" w:hAnsi="Arial" w:cs="Arial"/>
-          <w:color w:val="222222"/>
-          <w:sz w:val="24"/>
+          <w:rFonts w:eastAsia="Times New Roman" w:cstheme="minorHAnsi"/>
+          <w:color w:val="222222"/>
           <w:szCs w:val="24"/>
           <w:lang w:eastAsia="en-IN"/>
         </w:rPr>
@@ -499,9 +457,8 @@
       <w:proofErr w:type="spellStart"/>
       <w:r>
         <w:rPr>
-          <w:rFonts w:ascii="Arial" w:eastAsia="Times New Roman" w:hAnsi="Arial" w:cs="Arial"/>
-          <w:color w:val="222222"/>
-          <w:sz w:val="24"/>
+          <w:rFonts w:eastAsia="Times New Roman" w:cstheme="minorHAnsi"/>
+          <w:color w:val="222222"/>
           <w:szCs w:val="24"/>
           <w:lang w:eastAsia="en-IN"/>
         </w:rPr>
@@ -510,9 +467,8 @@
       <w:proofErr w:type="spellEnd"/>
       <w:r>
         <w:rPr>
-          <w:rFonts w:ascii="Arial" w:eastAsia="Times New Roman" w:hAnsi="Arial" w:cs="Arial"/>
-          <w:color w:val="222222"/>
-          <w:sz w:val="24"/>
+          <w:rFonts w:eastAsia="Times New Roman" w:cstheme="minorHAnsi"/>
+          <w:color w:val="222222"/>
           <w:szCs w:val="24"/>
           <w:lang w:eastAsia="en-IN"/>
         </w:rPr>
@@ -524,65 +480,29 @@
         <w:shd w:val="clear" w:color="auto" w:fill="FFFFFF"/>
         <w:spacing w:after="0" w:line="240" w:lineRule="auto"/>
         <w:rPr>
-          <w:rFonts w:ascii="Arial" w:eastAsia="Times New Roman" w:hAnsi="Arial" w:cs="Arial"/>
-          <w:color w:val="222222"/>
-          <w:sz w:val="24"/>
-          <w:szCs w:val="24"/>
-          <w:lang w:eastAsia="en-IN"/>
-        </w:rPr>
-      </w:pPr>
-      <w:r>
-        <w:rPr>
-          <w:rFonts w:ascii="Arial" w:eastAsia="Times New Roman" w:hAnsi="Arial" w:cs="Arial"/>
-          <w:color w:val="222222"/>
-          <w:sz w:val="24"/>
-          <w:szCs w:val="24"/>
-          <w:lang w:eastAsia="en-IN"/>
-        </w:rPr>
-        <w:t>4. Find the proportions in which total alcohol servings are distributed across countries within a continent</w:t>
-      </w:r>
-      <w:r>
-        <w:rPr>
-          <w:rFonts w:ascii="Arial" w:eastAsia="Times New Roman" w:hAnsi="Arial" w:cs="Arial"/>
-          <w:color w:val="222222"/>
-          <w:sz w:val="24"/>
-          <w:szCs w:val="24"/>
-          <w:lang w:eastAsia="en-IN"/>
-        </w:rPr>
-        <w:t xml:space="preserve"> </w:t>
-      </w:r>
-      <w:r>
-        <w:rPr>
-          <w:rFonts w:ascii="Arial" w:eastAsia="Times New Roman" w:hAnsi="Arial" w:cs="Arial"/>
-          <w:color w:val="222222"/>
-          <w:sz w:val="24"/>
-          <w:szCs w:val="24"/>
-          <w:lang w:eastAsia="en-IN"/>
-        </w:rPr>
-        <w:t>(servings should add to 100%</w:t>
-      </w:r>
-      <w:r>
-        <w:rPr>
-          <w:rFonts w:ascii="Arial" w:eastAsia="Times New Roman" w:hAnsi="Arial" w:cs="Arial"/>
-          <w:color w:val="222222"/>
-          <w:sz w:val="24"/>
-          <w:szCs w:val="24"/>
-          <w:lang w:eastAsia="en-IN"/>
-        </w:rPr>
-        <w:t xml:space="preserve"> </w:t>
-      </w:r>
-      <w:r>
-        <w:rPr>
-          <w:rFonts w:ascii="Arial" w:eastAsia="Times New Roman" w:hAnsi="Arial" w:cs="Arial"/>
-          <w:color w:val="222222"/>
-          <w:sz w:val="24"/>
-          <w:szCs w:val="24"/>
-          <w:lang w:eastAsia="en-IN"/>
-        </w:rPr>
-        <w:t>for a continent).</w:t>
-      </w:r>
-    </w:p>
-    <w:p/>
+          <w:rFonts w:eastAsia="Times New Roman" w:cstheme="minorHAnsi"/>
+          <w:color w:val="222222"/>
+          <w:szCs w:val="24"/>
+          <w:lang w:eastAsia="en-IN"/>
+        </w:rPr>
+      </w:pPr>
+      <w:r>
+        <w:rPr>
+          <w:rFonts w:eastAsia="Times New Roman" w:cstheme="minorHAnsi"/>
+          <w:color w:val="222222"/>
+          <w:szCs w:val="24"/>
+          <w:lang w:eastAsia="en-IN"/>
+        </w:rPr>
+        <w:t>4. Find the proportions in which total alcohol servings are distributed across countries within a continent (servings should add to 100% for a continent).</w:t>
+      </w:r>
+    </w:p>
+    <w:p>
+      <w:pPr>
+        <w:rPr>
+          <w:rFonts w:cstheme="minorHAnsi"/>
+        </w:rPr>
+      </w:pPr>
+    </w:p>
     <w:sectPr>
       <w:pgSz w:w="11906" w:h="16838"/>
       <w:pgMar w:top="1440" w:right="1440" w:bottom="1440" w:left="1440" w:header="708" w:footer="708" w:gutter="0"/>

</xml_diff>